<commit_message>
upd: 5100 group asmt
</commit_message>
<xml_diff>
--- a/1/INFO 5100/Asmts/Group Assignment 1/Presentation Breakdown.docx
+++ b/1/INFO 5100/Asmts/Group Assignment 1/Presentation Breakdown.docx
@@ -880,7 +880,22 @@
           <w:b/>
           <w:bCs/>
         </w:rPr>
-        <w:t>8. Potential Impact and Scalability</w:t>
+        <w:t xml:space="preserve">8. </w:t>
+      </w:r>
+      <w:r>
+        <w:rPr>
+          <w:rFonts w:hint="eastAsia"/>
+          <w:b/>
+          <w:bCs/>
+        </w:rPr>
+        <w:t xml:space="preserve">[Abandoned] </w:t>
+      </w:r>
+      <w:r>
+        <w:rPr>
+          <w:b/>
+          <w:bCs/>
+        </w:rPr>
+        <w:t>Potential Impact and Scalability</w:t>
       </w:r>
       <w:r>
         <w:rPr>
@@ -980,7 +995,30 @@
           <w:b/>
           <w:bCs/>
         </w:rPr>
-        <w:t xml:space="preserve">9. Implementation and Next </w:t>
+        <w:t xml:space="preserve">9. </w:t>
+      </w:r>
+      <w:r>
+        <w:rPr>
+          <w:rFonts w:hint="eastAsia"/>
+          <w:b/>
+          <w:bCs/>
+        </w:rPr>
+        <w:t>[Abandoned]</w:t>
+      </w:r>
+      <w:r>
+        <w:rPr>
+          <w:rFonts w:hint="eastAsia"/>
+          <w:b/>
+          <w:bCs/>
+        </w:rPr>
+        <w:t xml:space="preserve"> </w:t>
+      </w:r>
+      <w:r>
+        <w:rPr>
+          <w:b/>
+          <w:bCs/>
+        </w:rPr>
+        <w:t xml:space="preserve">Implementation and Next </w:t>
       </w:r>
       <w:proofErr w:type="gramStart"/>
       <w:r>

</xml_diff>